<commit_message>
New documentation for Pipeline 1, 2 & 3.
</commit_message>
<xml_diff>
--- a/measurements/summary/2024-12-12/2024-12-12-measurement-documentation.docx
+++ b/measurements/summary/2024-12-12/2024-12-12-measurement-documentation.docx
@@ -94,13 +94,14 @@
         <w:tblLook w:firstColumn="1" w:firstRow="1" w:lastColumn="0" w:lastRow="0" w:noHBand="0" w:noVBand="1" w:val="04A0"/>
       </w:tblPr>
       <w:tblGrid>
-        <w:gridCol w:w="4513"/>
-        <w:gridCol w:w="4513"/>
+        <w:gridCol w:w="3009"/>
+        <w:gridCol w:w="3009"/>
+        <w:gridCol w:w="3009"/>
       </w:tblGrid>
       <w:tr>
         <w:tc>
           <w:tcPr>
-            <w:tcW w:type="dxa" w:w="4513"/>
+            <w:tcW w:type="dxa" w:w="3009"/>
           </w:tcPr>
           <w:p>
             <w:r>
@@ -113,7 +114,20 @@
         </w:tc>
         <w:tc>
           <w:tcPr>
-            <w:tcW w:type="dxa" w:w="4513"/>
+            <w:tcW w:type="dxa" w:w="3009"/>
+          </w:tcPr>
+          <w:p>
+            <w:r>
+              <w:rPr>
+                <w:sz w:val="18"/>
+              </w:rPr>
+              <w:t>1+2</w:t>
+            </w:r>
+          </w:p>
+        </w:tc>
+        <w:tc>
+          <w:tcPr>
+            <w:tcW w:type="dxa" w:w="3009"/>
           </w:tcPr>
           <w:p>
             <w:r>
@@ -128,7 +142,7 @@
       <w:tr>
         <w:tc>
           <w:tcPr>
-            <w:tcW w:type="dxa" w:w="4513"/>
+            <w:tcW w:type="dxa" w:w="3009"/>
           </w:tcPr>
           <w:p>
             <w:r>
@@ -141,7 +155,20 @@
         </w:tc>
         <w:tc>
           <w:tcPr>
-            <w:tcW w:type="dxa" w:w="4513"/>
+            <w:tcW w:type="dxa" w:w="3009"/>
+          </w:tcPr>
+          <w:p>
+            <w:r>
+              <w:rPr>
+                <w:sz w:val="18"/>
+              </w:rPr>
+              <w:t>0.8467</w:t>
+            </w:r>
+          </w:p>
+        </w:tc>
+        <w:tc>
+          <w:tcPr>
+            <w:tcW w:type="dxa" w:w="3009"/>
           </w:tcPr>
           <w:p>
             <w:r>
@@ -156,7 +183,7 @@
       <w:tr>
         <w:tc>
           <w:tcPr>
-            <w:tcW w:type="dxa" w:w="4513"/>
+            <w:tcW w:type="dxa" w:w="3009"/>
           </w:tcPr>
           <w:p>
             <w:r>
@@ -169,7 +196,20 @@
         </w:tc>
         <w:tc>
           <w:tcPr>
-            <w:tcW w:type="dxa" w:w="4513"/>
+            <w:tcW w:type="dxa" w:w="3009"/>
+          </w:tcPr>
+          <w:p>
+            <w:r>
+              <w:rPr>
+                <w:sz w:val="18"/>
+              </w:rPr>
+              <w:t>0.8514</w:t>
+            </w:r>
+          </w:p>
+        </w:tc>
+        <w:tc>
+          <w:tcPr>
+            <w:tcW w:type="dxa" w:w="3009"/>
           </w:tcPr>
           <w:p>
             <w:r>
@@ -184,7 +224,7 @@
       <w:tr>
         <w:tc>
           <w:tcPr>
-            <w:tcW w:type="dxa" w:w="4513"/>
+            <w:tcW w:type="dxa" w:w="3009"/>
           </w:tcPr>
           <w:p>
             <w:r>
@@ -197,13 +237,26 @@
         </w:tc>
         <w:tc>
           <w:tcPr>
-            <w:tcW w:type="dxa" w:w="4513"/>
+            <w:tcW w:type="dxa" w:w="3009"/>
           </w:tcPr>
           <w:p>
             <w:r>
               <w:rPr>
                 <w:b/>
                 <w:color w:val="D119BE"/>
+                <w:sz w:val="18"/>
+              </w:rPr>
+              <w:t>0.8559</w:t>
+            </w:r>
+          </w:p>
+        </w:tc>
+        <w:tc>
+          <w:tcPr>
+            <w:tcW w:type="dxa" w:w="3009"/>
+          </w:tcPr>
+          <w:p>
+            <w:r>
+              <w:rPr>
                 <w:sz w:val="18"/>
               </w:rPr>
               <w:t>0.8123</w:t>
@@ -214,7 +267,7 @@
       <w:tr>
         <w:tc>
           <w:tcPr>
-            <w:tcW w:type="dxa" w:w="4513"/>
+            <w:tcW w:type="dxa" w:w="3009"/>
           </w:tcPr>
           <w:p>
             <w:r>
@@ -227,7 +280,20 @@
         </w:tc>
         <w:tc>
           <w:tcPr>
-            <w:tcW w:type="dxa" w:w="4513"/>
+            <w:tcW w:type="dxa" w:w="3009"/>
+          </w:tcPr>
+          <w:p>
+            <w:r>
+              <w:rPr>
+                <w:sz w:val="18"/>
+              </w:rPr>
+              <w:t>0.8329</w:t>
+            </w:r>
+          </w:p>
+        </w:tc>
+        <w:tc>
+          <w:tcPr>
+            <w:tcW w:type="dxa" w:w="3009"/>
           </w:tcPr>
           <w:p>
             <w:r>
@@ -242,7 +308,7 @@
       <w:tr>
         <w:tc>
           <w:tcPr>
-            <w:tcW w:type="dxa" w:w="4513"/>
+            <w:tcW w:type="dxa" w:w="3009"/>
           </w:tcPr>
           <w:p>
             <w:r>
@@ -255,7 +321,20 @@
         </w:tc>
         <w:tc>
           <w:tcPr>
-            <w:tcW w:type="dxa" w:w="4513"/>
+            <w:tcW w:type="dxa" w:w="3009"/>
+          </w:tcPr>
+          <w:p>
+            <w:r>
+              <w:rPr>
+                <w:sz w:val="18"/>
+              </w:rPr>
+              <w:t>0.7173</w:t>
+            </w:r>
+          </w:p>
+        </w:tc>
+        <w:tc>
+          <w:tcPr>
+            <w:tcW w:type="dxa" w:w="3009"/>
           </w:tcPr>
           <w:p>
             <w:r>
@@ -329,13 +408,14 @@
         <w:tblLook w:firstColumn="1" w:firstRow="1" w:lastColumn="0" w:lastRow="0" w:noHBand="0" w:noVBand="1" w:val="04A0"/>
       </w:tblPr>
       <w:tblGrid>
-        <w:gridCol w:w="4513"/>
-        <w:gridCol w:w="4513"/>
+        <w:gridCol w:w="3009"/>
+        <w:gridCol w:w="3009"/>
+        <w:gridCol w:w="3009"/>
       </w:tblGrid>
       <w:tr>
         <w:tc>
           <w:tcPr>
-            <w:tcW w:type="dxa" w:w="4513"/>
+            <w:tcW w:type="dxa" w:w="3009"/>
           </w:tcPr>
           <w:p>
             <w:r>
@@ -348,7 +428,20 @@
         </w:tc>
         <w:tc>
           <w:tcPr>
-            <w:tcW w:type="dxa" w:w="4513"/>
+            <w:tcW w:type="dxa" w:w="3009"/>
+          </w:tcPr>
+          <w:p>
+            <w:r>
+              <w:rPr>
+                <w:sz w:val="18"/>
+              </w:rPr>
+              <w:t>1+2</w:t>
+            </w:r>
+          </w:p>
+        </w:tc>
+        <w:tc>
+          <w:tcPr>
+            <w:tcW w:type="dxa" w:w="3009"/>
           </w:tcPr>
           <w:p>
             <w:r>
@@ -363,7 +456,7 @@
       <w:tr>
         <w:tc>
           <w:tcPr>
-            <w:tcW w:type="dxa" w:w="4513"/>
+            <w:tcW w:type="dxa" w:w="3009"/>
           </w:tcPr>
           <w:p>
             <w:r>
@@ -376,7 +469,20 @@
         </w:tc>
         <w:tc>
           <w:tcPr>
-            <w:tcW w:type="dxa" w:w="4513"/>
+            <w:tcW w:type="dxa" w:w="3009"/>
+          </w:tcPr>
+          <w:p>
+            <w:r>
+              <w:rPr>
+                <w:sz w:val="18"/>
+              </w:rPr>
+              <w:t>11898.6</w:t>
+            </w:r>
+          </w:p>
+        </w:tc>
+        <w:tc>
+          <w:tcPr>
+            <w:tcW w:type="dxa" w:w="3009"/>
           </w:tcPr>
           <w:p>
             <w:r>
@@ -391,7 +497,7 @@
       <w:tr>
         <w:tc>
           <w:tcPr>
-            <w:tcW w:type="dxa" w:w="4513"/>
+            <w:tcW w:type="dxa" w:w="3009"/>
           </w:tcPr>
           <w:p>
             <w:r>
@@ -404,7 +510,20 @@
         </w:tc>
         <w:tc>
           <w:tcPr>
-            <w:tcW w:type="dxa" w:w="4513"/>
+            <w:tcW w:type="dxa" w:w="3009"/>
+          </w:tcPr>
+          <w:p>
+            <w:r>
+              <w:rPr>
+                <w:sz w:val="18"/>
+              </w:rPr>
+              <w:t>11767.0</w:t>
+            </w:r>
+          </w:p>
+        </w:tc>
+        <w:tc>
+          <w:tcPr>
+            <w:tcW w:type="dxa" w:w="3009"/>
           </w:tcPr>
           <w:p>
             <w:r>
@@ -419,7 +538,7 @@
       <w:tr>
         <w:tc>
           <w:tcPr>
-            <w:tcW w:type="dxa" w:w="4513"/>
+            <w:tcW w:type="dxa" w:w="3009"/>
           </w:tcPr>
           <w:p>
             <w:r>
@@ -432,13 +551,26 @@
         </w:tc>
         <w:tc>
           <w:tcPr>
-            <w:tcW w:type="dxa" w:w="4513"/>
+            <w:tcW w:type="dxa" w:w="3009"/>
           </w:tcPr>
           <w:p>
             <w:r>
               <w:rPr>
                 <w:b/>
                 <w:color w:val="D119BE"/>
+                <w:sz w:val="18"/>
+              </w:rPr>
+              <w:t>11599.0</w:t>
+            </w:r>
+          </w:p>
+        </w:tc>
+        <w:tc>
+          <w:tcPr>
+            <w:tcW w:type="dxa" w:w="3009"/>
+          </w:tcPr>
+          <w:p>
+            <w:r>
+              <w:rPr>
                 <w:sz w:val="18"/>
               </w:rPr>
               <w:t>12082.0</w:t>
@@ -449,7 +581,7 @@
       <w:tr>
         <w:tc>
           <w:tcPr>
-            <w:tcW w:type="dxa" w:w="4513"/>
+            <w:tcW w:type="dxa" w:w="3009"/>
           </w:tcPr>
           <w:p>
             <w:r>
@@ -462,7 +594,20 @@
         </w:tc>
         <w:tc>
           <w:tcPr>
-            <w:tcW w:type="dxa" w:w="4513"/>
+            <w:tcW w:type="dxa" w:w="3009"/>
+          </w:tcPr>
+          <w:p>
+            <w:r>
+              <w:rPr>
+                <w:sz w:val="18"/>
+              </w:rPr>
+              <w:t>12399.4</w:t>
+            </w:r>
+          </w:p>
+        </w:tc>
+        <w:tc>
+          <w:tcPr>
+            <w:tcW w:type="dxa" w:w="3009"/>
           </w:tcPr>
           <w:p>
             <w:r>
@@ -477,7 +622,7 @@
       <w:tr>
         <w:tc>
           <w:tcPr>
-            <w:tcW w:type="dxa" w:w="4513"/>
+            <w:tcW w:type="dxa" w:w="3009"/>
           </w:tcPr>
           <w:p>
             <w:r>
@@ -490,7 +635,20 @@
         </w:tc>
         <w:tc>
           <w:tcPr>
-            <w:tcW w:type="dxa" w:w="4513"/>
+            <w:tcW w:type="dxa" w:w="3009"/>
+          </w:tcPr>
+          <w:p>
+            <w:r>
+              <w:rPr>
+                <w:sz w:val="18"/>
+              </w:rPr>
+              <w:t>15168.8</w:t>
+            </w:r>
+          </w:p>
+        </w:tc>
+        <w:tc>
+          <w:tcPr>
+            <w:tcW w:type="dxa" w:w="3009"/>
           </w:tcPr>
           <w:p>
             <w:r>
@@ -564,13 +722,14 @@
         <w:tblLook w:firstColumn="1" w:firstRow="1" w:lastColumn="0" w:lastRow="0" w:noHBand="0" w:noVBand="1" w:val="04A0"/>
       </w:tblPr>
       <w:tblGrid>
-        <w:gridCol w:w="4513"/>
-        <w:gridCol w:w="4513"/>
+        <w:gridCol w:w="3009"/>
+        <w:gridCol w:w="3009"/>
+        <w:gridCol w:w="3009"/>
       </w:tblGrid>
       <w:tr>
         <w:tc>
           <w:tcPr>
-            <w:tcW w:type="dxa" w:w="4513"/>
+            <w:tcW w:type="dxa" w:w="3009"/>
           </w:tcPr>
           <w:p>
             <w:r>
@@ -583,7 +742,20 @@
         </w:tc>
         <w:tc>
           <w:tcPr>
-            <w:tcW w:type="dxa" w:w="4513"/>
+            <w:tcW w:type="dxa" w:w="3009"/>
+          </w:tcPr>
+          <w:p>
+            <w:r>
+              <w:rPr>
+                <w:sz w:val="18"/>
+              </w:rPr>
+              <w:t>1+2</w:t>
+            </w:r>
+          </w:p>
+        </w:tc>
+        <w:tc>
+          <w:tcPr>
+            <w:tcW w:type="dxa" w:w="3009"/>
           </w:tcPr>
           <w:p>
             <w:r>
@@ -598,7 +770,7 @@
       <w:tr>
         <w:tc>
           <w:tcPr>
-            <w:tcW w:type="dxa" w:w="4513"/>
+            <w:tcW w:type="dxa" w:w="3009"/>
           </w:tcPr>
           <w:p>
             <w:r>
@@ -611,7 +783,20 @@
         </w:tc>
         <w:tc>
           <w:tcPr>
-            <w:tcW w:type="dxa" w:w="4513"/>
+            <w:tcW w:type="dxa" w:w="3009"/>
+          </w:tcPr>
+          <w:p>
+            <w:r>
+              <w:rPr>
+                <w:sz w:val="18"/>
+              </w:rPr>
+              <w:t>0.1477</w:t>
+            </w:r>
+          </w:p>
+        </w:tc>
+        <w:tc>
+          <w:tcPr>
+            <w:tcW w:type="dxa" w:w="3009"/>
           </w:tcPr>
           <w:p>
             <w:r>
@@ -626,7 +811,7 @@
       <w:tr>
         <w:tc>
           <w:tcPr>
-            <w:tcW w:type="dxa" w:w="4513"/>
+            <w:tcW w:type="dxa" w:w="3009"/>
           </w:tcPr>
           <w:p>
             <w:r>
@@ -639,7 +824,20 @@
         </w:tc>
         <w:tc>
           <w:tcPr>
-            <w:tcW w:type="dxa" w:w="4513"/>
+            <w:tcW w:type="dxa" w:w="3009"/>
+          </w:tcPr>
+          <w:p>
+            <w:r>
+              <w:rPr>
+                <w:sz w:val="18"/>
+              </w:rPr>
+              <w:t>0.145</w:t>
+            </w:r>
+          </w:p>
+        </w:tc>
+        <w:tc>
+          <w:tcPr>
+            <w:tcW w:type="dxa" w:w="3009"/>
           </w:tcPr>
           <w:p>
             <w:r>
@@ -654,7 +852,7 @@
       <w:tr>
         <w:tc>
           <w:tcPr>
-            <w:tcW w:type="dxa" w:w="4513"/>
+            <w:tcW w:type="dxa" w:w="3009"/>
           </w:tcPr>
           <w:p>
             <w:r>
@@ -667,13 +865,26 @@
         </w:tc>
         <w:tc>
           <w:tcPr>
-            <w:tcW w:type="dxa" w:w="4513"/>
+            <w:tcW w:type="dxa" w:w="3009"/>
           </w:tcPr>
           <w:p>
             <w:r>
               <w:rPr>
                 <w:b/>
                 <w:color w:val="D119BE"/>
+                <w:sz w:val="18"/>
+              </w:rPr>
+              <w:t>0.1411</w:t>
+            </w:r>
+          </w:p>
+        </w:tc>
+        <w:tc>
+          <w:tcPr>
+            <w:tcW w:type="dxa" w:w="3009"/>
+          </w:tcPr>
+          <w:p>
+            <w:r>
+              <w:rPr>
                 <w:sz w:val="18"/>
               </w:rPr>
               <w:t>0.1438</w:t>
@@ -684,7 +895,7 @@
       <w:tr>
         <w:tc>
           <w:tcPr>
-            <w:tcW w:type="dxa" w:w="4513"/>
+            <w:tcW w:type="dxa" w:w="3009"/>
           </w:tcPr>
           <w:p>
             <w:r>
@@ -697,7 +908,20 @@
         </w:tc>
         <w:tc>
           <w:tcPr>
-            <w:tcW w:type="dxa" w:w="4513"/>
+            <w:tcW w:type="dxa" w:w="3009"/>
+          </w:tcPr>
+          <w:p>
+            <w:r>
+              <w:rPr>
+                <w:sz w:val="18"/>
+              </w:rPr>
+              <w:t>0.1502</w:t>
+            </w:r>
+          </w:p>
+        </w:tc>
+        <w:tc>
+          <w:tcPr>
+            <w:tcW w:type="dxa" w:w="3009"/>
           </w:tcPr>
           <w:p>
             <w:r>
@@ -712,7 +936,7 @@
       <w:tr>
         <w:tc>
           <w:tcPr>
-            <w:tcW w:type="dxa" w:w="4513"/>
+            <w:tcW w:type="dxa" w:w="3009"/>
           </w:tcPr>
           <w:p>
             <w:r>
@@ -725,7 +949,20 @@
         </w:tc>
         <w:tc>
           <w:tcPr>
-            <w:tcW w:type="dxa" w:w="4513"/>
+            <w:tcW w:type="dxa" w:w="3009"/>
+          </w:tcPr>
+          <w:p>
+            <w:r>
+              <w:rPr>
+                <w:sz w:val="18"/>
+              </w:rPr>
+              <w:t>0.1945</w:t>
+            </w:r>
+          </w:p>
+        </w:tc>
+        <w:tc>
+          <w:tcPr>
+            <w:tcW w:type="dxa" w:w="3009"/>
           </w:tcPr>
           <w:p>
             <w:r>
@@ -835,13 +1072,14 @@
         <w:tblLook w:firstColumn="1" w:firstRow="1" w:lastColumn="0" w:lastRow="0" w:noHBand="0" w:noVBand="1" w:val="04A0"/>
       </w:tblPr>
       <w:tblGrid>
-        <w:gridCol w:w="4513"/>
-        <w:gridCol w:w="4513"/>
+        <w:gridCol w:w="3009"/>
+        <w:gridCol w:w="3009"/>
+        <w:gridCol w:w="3009"/>
       </w:tblGrid>
       <w:tr>
         <w:tc>
           <w:tcPr>
-            <w:tcW w:type="dxa" w:w="4513"/>
+            <w:tcW w:type="dxa" w:w="3009"/>
           </w:tcPr>
           <w:p>
             <w:r>
@@ -854,7 +1092,20 @@
         </w:tc>
         <w:tc>
           <w:tcPr>
-            <w:tcW w:type="dxa" w:w="4513"/>
+            <w:tcW w:type="dxa" w:w="3009"/>
+          </w:tcPr>
+          <w:p>
+            <w:r>
+              <w:rPr>
+                <w:sz w:val="18"/>
+              </w:rPr>
+              <w:t>1+2</w:t>
+            </w:r>
+          </w:p>
+        </w:tc>
+        <w:tc>
+          <w:tcPr>
+            <w:tcW w:type="dxa" w:w="3009"/>
           </w:tcPr>
           <w:p>
             <w:r>
@@ -869,7 +1120,7 @@
       <w:tr>
         <w:tc>
           <w:tcPr>
-            <w:tcW w:type="dxa" w:w="4513"/>
+            <w:tcW w:type="dxa" w:w="3009"/>
           </w:tcPr>
           <w:p>
             <w:r>
@@ -882,7 +1133,20 @@
         </w:tc>
         <w:tc>
           <w:tcPr>
-            <w:tcW w:type="dxa" w:w="4513"/>
+            <w:tcW w:type="dxa" w:w="3009"/>
+          </w:tcPr>
+          <w:p>
+            <w:r>
+              <w:rPr>
+                <w:sz w:val="18"/>
+              </w:rPr>
+              <w:t>17667.4</w:t>
+            </w:r>
+          </w:p>
+        </w:tc>
+        <w:tc>
+          <w:tcPr>
+            <w:tcW w:type="dxa" w:w="3009"/>
           </w:tcPr>
           <w:p>
             <w:r>
@@ -897,7 +1161,7 @@
       <w:tr>
         <w:tc>
           <w:tcPr>
-            <w:tcW w:type="dxa" w:w="4513"/>
+            <w:tcW w:type="dxa" w:w="3009"/>
           </w:tcPr>
           <w:p>
             <w:r>
@@ -910,7 +1174,20 @@
         </w:tc>
         <w:tc>
           <w:tcPr>
-            <w:tcW w:type="dxa" w:w="4513"/>
+            <w:tcW w:type="dxa" w:w="3009"/>
+          </w:tcPr>
+          <w:p>
+            <w:r>
+              <w:rPr>
+                <w:sz w:val="18"/>
+              </w:rPr>
+              <w:t>17395.0</w:t>
+            </w:r>
+          </w:p>
+        </w:tc>
+        <w:tc>
+          <w:tcPr>
+            <w:tcW w:type="dxa" w:w="3009"/>
           </w:tcPr>
           <w:p>
             <w:r>
@@ -925,7 +1202,7 @@
       <w:tr>
         <w:tc>
           <w:tcPr>
-            <w:tcW w:type="dxa" w:w="4513"/>
+            <w:tcW w:type="dxa" w:w="3009"/>
           </w:tcPr>
           <w:p>
             <w:r>
@@ -938,7 +1215,20 @@
         </w:tc>
         <w:tc>
           <w:tcPr>
-            <w:tcW w:type="dxa" w:w="4513"/>
+            <w:tcW w:type="dxa" w:w="3009"/>
+          </w:tcPr>
+          <w:p>
+            <w:r>
+              <w:rPr>
+                <w:sz w:val="18"/>
+              </w:rPr>
+              <w:t>17128.0</w:t>
+            </w:r>
+          </w:p>
+        </w:tc>
+        <w:tc>
+          <w:tcPr>
+            <w:tcW w:type="dxa" w:w="3009"/>
           </w:tcPr>
           <w:p>
             <w:r>
@@ -955,7 +1245,7 @@
       <w:tr>
         <w:tc>
           <w:tcPr>
-            <w:tcW w:type="dxa" w:w="4513"/>
+            <w:tcW w:type="dxa" w:w="3009"/>
           </w:tcPr>
           <w:p>
             <w:r>
@@ -968,7 +1258,20 @@
         </w:tc>
         <w:tc>
           <w:tcPr>
-            <w:tcW w:type="dxa" w:w="4513"/>
+            <w:tcW w:type="dxa" w:w="3009"/>
+          </w:tcPr>
+          <w:p>
+            <w:r>
+              <w:rPr>
+                <w:sz w:val="18"/>
+              </w:rPr>
+              <w:t>18420.6</w:t>
+            </w:r>
+          </w:p>
+        </w:tc>
+        <w:tc>
+          <w:tcPr>
+            <w:tcW w:type="dxa" w:w="3009"/>
           </w:tcPr>
           <w:p>
             <w:r>
@@ -983,7 +1286,7 @@
       <w:tr>
         <w:tc>
           <w:tcPr>
-            <w:tcW w:type="dxa" w:w="4513"/>
+            <w:tcW w:type="dxa" w:w="3009"/>
           </w:tcPr>
           <w:p>
             <w:r>
@@ -996,7 +1299,20 @@
         </w:tc>
         <w:tc>
           <w:tcPr>
-            <w:tcW w:type="dxa" w:w="4513"/>
+            <w:tcW w:type="dxa" w:w="3009"/>
+          </w:tcPr>
+          <w:p>
+            <w:r>
+              <w:rPr>
+                <w:sz w:val="18"/>
+              </w:rPr>
+              <w:t>23986.4</w:t>
+            </w:r>
+          </w:p>
+        </w:tc>
+        <w:tc>
+          <w:tcPr>
+            <w:tcW w:type="dxa" w:w="3009"/>
           </w:tcPr>
           <w:p>
             <w:r>
@@ -1070,13 +1386,14 @@
         <w:tblLook w:firstColumn="1" w:firstRow="1" w:lastColumn="0" w:lastRow="0" w:noHBand="0" w:noVBand="1" w:val="04A0"/>
       </w:tblPr>
       <w:tblGrid>
-        <w:gridCol w:w="4513"/>
-        <w:gridCol w:w="4513"/>
+        <w:gridCol w:w="3009"/>
+        <w:gridCol w:w="3009"/>
+        <w:gridCol w:w="3009"/>
       </w:tblGrid>
       <w:tr>
         <w:tc>
           <w:tcPr>
-            <w:tcW w:type="dxa" w:w="4513"/>
+            <w:tcW w:type="dxa" w:w="3009"/>
           </w:tcPr>
           <w:p>
             <w:r>
@@ -1089,7 +1406,20 @@
         </w:tc>
         <w:tc>
           <w:tcPr>
-            <w:tcW w:type="dxa" w:w="4513"/>
+            <w:tcW w:type="dxa" w:w="3009"/>
+          </w:tcPr>
+          <w:p>
+            <w:r>
+              <w:rPr>
+                <w:sz w:val="18"/>
+              </w:rPr>
+              <w:t>1+2</w:t>
+            </w:r>
+          </w:p>
+        </w:tc>
+        <w:tc>
+          <w:tcPr>
+            <w:tcW w:type="dxa" w:w="3009"/>
           </w:tcPr>
           <w:p>
             <w:r>
@@ -1104,7 +1434,7 @@
       <w:tr>
         <w:tc>
           <w:tcPr>
-            <w:tcW w:type="dxa" w:w="4513"/>
+            <w:tcW w:type="dxa" w:w="3009"/>
           </w:tcPr>
           <w:p>
             <w:r>
@@ -1117,7 +1447,20 @@
         </w:tc>
         <w:tc>
           <w:tcPr>
-            <w:tcW w:type="dxa" w:w="4513"/>
+            <w:tcW w:type="dxa" w:w="3009"/>
+          </w:tcPr>
+          <w:p>
+            <w:r>
+              <w:rPr>
+                <w:sz w:val="18"/>
+              </w:rPr>
+              <w:t>1128.0</w:t>
+            </w:r>
+          </w:p>
+        </w:tc>
+        <w:tc>
+          <w:tcPr>
+            <w:tcW w:type="dxa" w:w="3009"/>
           </w:tcPr>
           <w:p>
             <w:r>
@@ -1132,7 +1475,7 @@
       <w:tr>
         <w:tc>
           <w:tcPr>
-            <w:tcW w:type="dxa" w:w="4513"/>
+            <w:tcW w:type="dxa" w:w="3009"/>
           </w:tcPr>
           <w:p>
             <w:r>
@@ -1145,7 +1488,20 @@
         </w:tc>
         <w:tc>
           <w:tcPr>
-            <w:tcW w:type="dxa" w:w="4513"/>
+            <w:tcW w:type="dxa" w:w="3009"/>
+          </w:tcPr>
+          <w:p>
+            <w:r>
+              <w:rPr>
+                <w:sz w:val="18"/>
+              </w:rPr>
+              <w:t>1797.7</w:t>
+            </w:r>
+          </w:p>
+        </w:tc>
+        <w:tc>
+          <w:tcPr>
+            <w:tcW w:type="dxa" w:w="3009"/>
           </w:tcPr>
           <w:p>
             <w:r>
@@ -1160,7 +1516,7 @@
       <w:tr>
         <w:tc>
           <w:tcPr>
-            <w:tcW w:type="dxa" w:w="4513"/>
+            <w:tcW w:type="dxa" w:w="3009"/>
           </w:tcPr>
           <w:p>
             <w:r>
@@ -1173,7 +1529,20 @@
         </w:tc>
         <w:tc>
           <w:tcPr>
-            <w:tcW w:type="dxa" w:w="4513"/>
+            <w:tcW w:type="dxa" w:w="3009"/>
+          </w:tcPr>
+          <w:p>
+            <w:r>
+              <w:rPr>
+                <w:sz w:val="18"/>
+              </w:rPr>
+              <w:t>16.4</w:t>
+            </w:r>
+          </w:p>
+        </w:tc>
+        <w:tc>
+          <w:tcPr>
+            <w:tcW w:type="dxa" w:w="3009"/>
           </w:tcPr>
           <w:p>
             <w:r>
@@ -1188,7 +1557,7 @@
       <w:tr>
         <w:tc>
           <w:tcPr>
-            <w:tcW w:type="dxa" w:w="4513"/>
+            <w:tcW w:type="dxa" w:w="3009"/>
           </w:tcPr>
           <w:p>
             <w:r>
@@ -1201,7 +1570,20 @@
         </w:tc>
         <w:tc>
           <w:tcPr>
-            <w:tcW w:type="dxa" w:w="4513"/>
+            <w:tcW w:type="dxa" w:w="3009"/>
+          </w:tcPr>
+          <w:p>
+            <w:r>
+              <w:rPr>
+                <w:sz w:val="18"/>
+              </w:rPr>
+              <w:t>1800.3</w:t>
+            </w:r>
+          </w:p>
+        </w:tc>
+        <w:tc>
+          <w:tcPr>
+            <w:tcW w:type="dxa" w:w="3009"/>
           </w:tcPr>
           <w:p>
             <w:r>
@@ -1216,7 +1598,7 @@
       <w:tr>
         <w:tc>
           <w:tcPr>
-            <w:tcW w:type="dxa" w:w="4513"/>
+            <w:tcW w:type="dxa" w:w="3009"/>
           </w:tcPr>
           <w:p>
             <w:r>
@@ -1229,7 +1611,20 @@
         </w:tc>
         <w:tc>
           <w:tcPr>
-            <w:tcW w:type="dxa" w:w="4513"/>
+            <w:tcW w:type="dxa" w:w="3009"/>
+          </w:tcPr>
+          <w:p>
+            <w:r>
+              <w:rPr>
+                <w:sz w:val="18"/>
+              </w:rPr>
+              <w:t>146.8</w:t>
+            </w:r>
+          </w:p>
+        </w:tc>
+        <w:tc>
+          <w:tcPr>
+            <w:tcW w:type="dxa" w:w="3009"/>
           </w:tcPr>
           <w:p>
             <w:r>
@@ -1298,13 +1693,14 @@
         <w:tblLook w:firstColumn="1" w:firstRow="1" w:lastColumn="0" w:lastRow="0" w:noHBand="0" w:noVBand="1" w:val="04A0"/>
       </w:tblPr>
       <w:tblGrid>
-        <w:gridCol w:w="4513"/>
-        <w:gridCol w:w="4513"/>
+        <w:gridCol w:w="3009"/>
+        <w:gridCol w:w="3009"/>
+        <w:gridCol w:w="3009"/>
       </w:tblGrid>
       <w:tr>
         <w:tc>
           <w:tcPr>
-            <w:tcW w:type="dxa" w:w="4513"/>
+            <w:tcW w:type="dxa" w:w="3009"/>
           </w:tcPr>
           <w:p>
             <w:r>
@@ -1317,7 +1713,20 @@
         </w:tc>
         <w:tc>
           <w:tcPr>
-            <w:tcW w:type="dxa" w:w="4513"/>
+            <w:tcW w:type="dxa" w:w="3009"/>
+          </w:tcPr>
+          <w:p>
+            <w:r>
+              <w:rPr>
+                <w:sz w:val="18"/>
+              </w:rPr>
+              <w:t>1+2</w:t>
+            </w:r>
+          </w:p>
+        </w:tc>
+        <w:tc>
+          <w:tcPr>
+            <w:tcW w:type="dxa" w:w="3009"/>
           </w:tcPr>
           <w:p>
             <w:r>
@@ -1332,7 +1741,7 @@
       <w:tr>
         <w:tc>
           <w:tcPr>
-            <w:tcW w:type="dxa" w:w="4513"/>
+            <w:tcW w:type="dxa" w:w="3009"/>
           </w:tcPr>
           <w:p>
             <w:r>
@@ -1345,7 +1754,20 @@
         </w:tc>
         <w:tc>
           <w:tcPr>
-            <w:tcW w:type="dxa" w:w="4513"/>
+            <w:tcW w:type="dxa" w:w="3009"/>
+          </w:tcPr>
+          <w:p>
+            <w:r>
+              <w:rPr>
+                <w:sz w:val="18"/>
+              </w:rPr>
+              <w:t>3.75731e-05</w:t>
+            </w:r>
+          </w:p>
+        </w:tc>
+        <w:tc>
+          <w:tcPr>
+            <w:tcW w:type="dxa" w:w="3009"/>
           </w:tcPr>
           <w:p>
             <w:r>
@@ -1360,7 +1782,7 @@
       <w:tr>
         <w:tc>
           <w:tcPr>
-            <w:tcW w:type="dxa" w:w="4513"/>
+            <w:tcW w:type="dxa" w:w="3009"/>
           </w:tcPr>
           <w:p>
             <w:r>
@@ -1373,7 +1795,20 @@
         </w:tc>
         <w:tc>
           <w:tcPr>
-            <w:tcW w:type="dxa" w:w="4513"/>
+            <w:tcW w:type="dxa" w:w="3009"/>
+          </w:tcPr>
+          <w:p>
+            <w:r>
+              <w:rPr>
+                <w:sz w:val="18"/>
+              </w:rPr>
+              <w:t>0.0017846589</w:t>
+            </w:r>
+          </w:p>
+        </w:tc>
+        <w:tc>
+          <w:tcPr>
+            <w:tcW w:type="dxa" w:w="3009"/>
           </w:tcPr>
           <w:p>
             <w:r>
@@ -1388,7 +1823,7 @@
       <w:tr>
         <w:tc>
           <w:tcPr>
-            <w:tcW w:type="dxa" w:w="4513"/>
+            <w:tcW w:type="dxa" w:w="3009"/>
           </w:tcPr>
           <w:p>
             <w:r>
@@ -1401,7 +1836,20 @@
         </w:tc>
         <w:tc>
           <w:tcPr>
-            <w:tcW w:type="dxa" w:w="4513"/>
+            <w:tcW w:type="dxa" w:w="3009"/>
+          </w:tcPr>
+          <w:p>
+            <w:r>
+              <w:rPr>
+                <w:sz w:val="18"/>
+              </w:rPr>
+              <w:t>0.0010737145</w:t>
+            </w:r>
+          </w:p>
+        </w:tc>
+        <w:tc>
+          <w:tcPr>
+            <w:tcW w:type="dxa" w:w="3009"/>
           </w:tcPr>
           <w:p>
             <w:r>
@@ -1416,7 +1864,7 @@
       <w:tr>
         <w:tc>
           <w:tcPr>
-            <w:tcW w:type="dxa" w:w="4513"/>
+            <w:tcW w:type="dxa" w:w="3009"/>
           </w:tcPr>
           <w:p>
             <w:r>
@@ -1429,7 +1877,20 @@
         </w:tc>
         <w:tc>
           <w:tcPr>
-            <w:tcW w:type="dxa" w:w="4513"/>
+            <w:tcW w:type="dxa" w:w="3009"/>
+          </w:tcPr>
+          <w:p>
+            <w:r>
+              <w:rPr>
+                <w:sz w:val="18"/>
+              </w:rPr>
+              <w:t>9.56858e-05</w:t>
+            </w:r>
+          </w:p>
+        </w:tc>
+        <w:tc>
+          <w:tcPr>
+            <w:tcW w:type="dxa" w:w="3009"/>
           </w:tcPr>
           <w:p>
             <w:r>
@@ -1444,7 +1905,7 @@
       <w:tr>
         <w:tc>
           <w:tcPr>
-            <w:tcW w:type="dxa" w:w="4513"/>
+            <w:tcW w:type="dxa" w:w="3009"/>
           </w:tcPr>
           <w:p>
             <w:r>
@@ -1457,7 +1918,20 @@
         </w:tc>
         <w:tc>
           <w:tcPr>
-            <w:tcW w:type="dxa" w:w="4513"/>
+            <w:tcW w:type="dxa" w:w="3009"/>
+          </w:tcPr>
+          <w:p>
+            <w:r>
+              <w:rPr>
+                <w:sz w:val="18"/>
+              </w:rPr>
+              <w:t>0.002715391</w:t>
+            </w:r>
+          </w:p>
+        </w:tc>
+        <w:tc>
+          <w:tcPr>
+            <w:tcW w:type="dxa" w:w="3009"/>
           </w:tcPr>
           <w:p>
             <w:r>
@@ -1531,13 +2005,14 @@
         <w:tblLook w:firstColumn="1" w:firstRow="1" w:lastColumn="0" w:lastRow="0" w:noHBand="0" w:noVBand="1" w:val="04A0"/>
       </w:tblPr>
       <w:tblGrid>
-        <w:gridCol w:w="4513"/>
-        <w:gridCol w:w="4513"/>
+        <w:gridCol w:w="3009"/>
+        <w:gridCol w:w="3009"/>
+        <w:gridCol w:w="3009"/>
       </w:tblGrid>
       <w:tr>
         <w:tc>
           <w:tcPr>
-            <w:tcW w:type="dxa" w:w="4513"/>
+            <w:tcW w:type="dxa" w:w="3009"/>
           </w:tcPr>
           <w:p>
             <w:r>
@@ -1550,7 +2025,20 @@
         </w:tc>
         <w:tc>
           <w:tcPr>
-            <w:tcW w:type="dxa" w:w="4513"/>
+            <w:tcW w:type="dxa" w:w="3009"/>
+          </w:tcPr>
+          <w:p>
+            <w:r>
+              <w:rPr>
+                <w:sz w:val="18"/>
+              </w:rPr>
+              <w:t>1+2</w:t>
+            </w:r>
+          </w:p>
+        </w:tc>
+        <w:tc>
+          <w:tcPr>
+            <w:tcW w:type="dxa" w:w="3009"/>
           </w:tcPr>
           <w:p>
             <w:r>
@@ -1565,7 +2053,7 @@
       <w:tr>
         <w:tc>
           <w:tcPr>
-            <w:tcW w:type="dxa" w:w="4513"/>
+            <w:tcW w:type="dxa" w:w="3009"/>
           </w:tcPr>
           <w:p>
             <w:r>
@@ -1578,7 +2066,20 @@
         </w:tc>
         <w:tc>
           <w:tcPr>
-            <w:tcW w:type="dxa" w:w="4513"/>
+            <w:tcW w:type="dxa" w:w="3009"/>
+          </w:tcPr>
+          <w:p>
+            <w:r>
+              <w:rPr>
+                <w:sz w:val="18"/>
+              </w:rPr>
+              <w:t>0.842348</w:t>
+            </w:r>
+          </w:p>
+        </w:tc>
+        <w:tc>
+          <w:tcPr>
+            <w:tcW w:type="dxa" w:w="3009"/>
           </w:tcPr>
           <w:p>
             <w:r>
@@ -1593,7 +2094,7 @@
       <w:tr>
         <w:tc>
           <w:tcPr>
-            <w:tcW w:type="dxa" w:w="4513"/>
+            <w:tcW w:type="dxa" w:w="3009"/>
           </w:tcPr>
           <w:p>
             <w:r>
@@ -1606,14 +2107,27 @@
         </w:tc>
         <w:tc>
           <w:tcPr>
-            <w:tcW w:type="dxa" w:w="4513"/>
+            <w:tcW w:type="dxa" w:w="3009"/>
           </w:tcPr>
           <w:p>
             <w:r>
               <w:rPr>
                 <w:sz w:val="18"/>
               </w:rPr>
-              <w:t>0.677103</w:t>
+              <w:t>0.632606</w:t>
+            </w:r>
+          </w:p>
+        </w:tc>
+        <w:tc>
+          <w:tcPr>
+            <w:tcW w:type="dxa" w:w="3009"/>
+          </w:tcPr>
+          <w:p>
+            <w:r>
+              <w:rPr>
+                <w:sz w:val="18"/>
+              </w:rPr>
+              <w:t>0.597103</w:t>
             </w:r>
           </w:p>
         </w:tc>
@@ -1621,7 +2135,7 @@
       <w:tr>
         <w:tc>
           <w:tcPr>
-            <w:tcW w:type="dxa" w:w="4513"/>
+            <w:tcW w:type="dxa" w:w="3009"/>
           </w:tcPr>
           <w:p>
             <w:r>
@@ -1634,7 +2148,20 @@
         </w:tc>
         <w:tc>
           <w:tcPr>
-            <w:tcW w:type="dxa" w:w="4513"/>
+            <w:tcW w:type="dxa" w:w="3009"/>
+          </w:tcPr>
+          <w:p>
+            <w:r>
+              <w:rPr>
+                <w:sz w:val="18"/>
+              </w:rPr>
+              <w:t>0.523636</w:t>
+            </w:r>
+          </w:p>
+        </w:tc>
+        <w:tc>
+          <w:tcPr>
+            <w:tcW w:type="dxa" w:w="3009"/>
           </w:tcPr>
           <w:p>
             <w:r>
@@ -1643,7 +2170,7 @@
                 <w:color w:val="D119BE"/>
                 <w:sz w:val="18"/>
               </w:rPr>
-              <w:t>0.537792</w:t>
+              <w:t>0.457792</w:t>
             </w:r>
           </w:p>
         </w:tc>
@@ -1651,7 +2178,7 @@
       <w:tr>
         <w:tc>
           <w:tcPr>
-            <w:tcW w:type="dxa" w:w="4513"/>
+            <w:tcW w:type="dxa" w:w="3009"/>
           </w:tcPr>
           <w:p>
             <w:r>
@@ -1664,14 +2191,27 @@
         </w:tc>
         <w:tc>
           <w:tcPr>
-            <w:tcW w:type="dxa" w:w="4513"/>
+            <w:tcW w:type="dxa" w:w="3009"/>
           </w:tcPr>
           <w:p>
             <w:r>
               <w:rPr>
                 <w:sz w:val="18"/>
               </w:rPr>
-              <w:t>0.745055</w:t>
+              <w:t>0.646118</w:t>
+            </w:r>
+          </w:p>
+        </w:tc>
+        <w:tc>
+          <w:tcPr>
+            <w:tcW w:type="dxa" w:w="3009"/>
+          </w:tcPr>
+          <w:p>
+            <w:r>
+              <w:rPr>
+                <w:sz w:val="18"/>
+              </w:rPr>
+              <w:t>0.665055</w:t>
             </w:r>
           </w:p>
         </w:tc>
@@ -1679,7 +2219,7 @@
       <w:tr>
         <w:tc>
           <w:tcPr>
-            <w:tcW w:type="dxa" w:w="4513"/>
+            <w:tcW w:type="dxa" w:w="3009"/>
           </w:tcPr>
           <w:p>
             <w:r>
@@ -1692,14 +2232,27 @@
         </w:tc>
         <w:tc>
           <w:tcPr>
-            <w:tcW w:type="dxa" w:w="4513"/>
+            <w:tcW w:type="dxa" w:w="3009"/>
           </w:tcPr>
           <w:p>
             <w:r>
               <w:rPr>
                 <w:sz w:val="18"/>
               </w:rPr>
-              <w:t>0.6677</w:t>
+              <w:t>0.668154</w:t>
+            </w:r>
+          </w:p>
+        </w:tc>
+        <w:tc>
+          <w:tcPr>
+            <w:tcW w:type="dxa" w:w="3009"/>
+          </w:tcPr>
+          <w:p>
+            <w:r>
+              <w:rPr>
+                <w:sz w:val="18"/>
+              </w:rPr>
+              <w:t>0.5877</w:t>
             </w:r>
           </w:p>
         </w:tc>
@@ -2413,9 +2966,9 @@
               <w:rPr>
                 <w:sz w:val="18"/>
               </w:rPr>
-              <w:t>RandomForestRegressor(criterion='poisson', max_features=15, min_samples_split=7,</w:t>
+              <w:t>RandomForestRegressor(bootstrap=False, max_features=18, min_samples_split=10,</w:t>
               <w:br/>
-              <w:t xml:space="preserve">                      n_estimators=187)</w:t>
+              <w:t xml:space="preserve">                      n_estimators=142)</w:t>
             </w:r>
           </w:p>
         </w:tc>
@@ -2579,7 +3132,33 @@
               <w:rPr>
                 <w:sz w:val="18"/>
               </w:rPr>
-              <w:t>3</w:t>
+              <w:t>1+2</w:t>
+            </w:r>
+          </w:p>
+        </w:tc>
+        <w:tc>
+          <w:tcPr>
+            <w:tcW w:type="dxa" w:w="1128"/>
+          </w:tcPr>
+          <w:p>
+            <w:r>
+              <w:rPr>
+                <w:sz w:val="18"/>
+              </w:rPr>
+              <w:t>1+2</w:t>
+            </w:r>
+          </w:p>
+        </w:tc>
+        <w:tc>
+          <w:tcPr>
+            <w:tcW w:type="dxa" w:w="1128"/>
+          </w:tcPr>
+          <w:p>
+            <w:r>
+              <w:rPr>
+                <w:sz w:val="18"/>
+              </w:rPr>
+              <w:t>1+2</w:t>
             </w:r>
           </w:p>
         </w:tc>
@@ -2605,7 +3184,7 @@
               <w:rPr>
                 <w:sz w:val="18"/>
               </w:rPr>
-              <w:t>3</w:t>
+              <w:t>1+2</w:t>
             </w:r>
           </w:p>
         </w:tc>
@@ -2618,33 +3197,7 @@
               <w:rPr>
                 <w:sz w:val="18"/>
               </w:rPr>
-              <w:t>3</w:t>
-            </w:r>
-          </w:p>
-        </w:tc>
-        <w:tc>
-          <w:tcPr>
-            <w:tcW w:type="dxa" w:w="1128"/>
-          </w:tcPr>
-          <w:p>
-            <w:r>
-              <w:rPr>
-                <w:sz w:val="18"/>
-              </w:rPr>
-              <w:t>3</w:t>
-            </w:r>
-          </w:p>
-        </w:tc>
-        <w:tc>
-          <w:tcPr>
-            <w:tcW w:type="dxa" w:w="1128"/>
-          </w:tcPr>
-          <w:p>
-            <w:r>
-              <w:rPr>
-                <w:sz w:val="18"/>
-              </w:rPr>
-              <w:t>3</w:t>
+              <w:t>1+2</w:t>
             </w:r>
           </w:p>
         </w:tc>
@@ -2791,7 +3344,7 @@
               <w:rPr>
                 <w:sz w:val="18"/>
               </w:rPr>
-              <w:t>0.8123</w:t>
+              <w:t>0.8559</w:t>
             </w:r>
           </w:p>
         </w:tc>
@@ -2804,7 +3357,7 @@
               <w:rPr>
                 <w:sz w:val="18"/>
               </w:rPr>
-              <w:t>0.1438</w:t>
+              <w:t>0.1411</w:t>
             </w:r>
           </w:p>
         </w:tc>
@@ -2817,7 +3370,7 @@
               <w:rPr>
                 <w:sz w:val="18"/>
               </w:rPr>
-              <w:t>12082.0</w:t>
+              <w:t>11599.0</w:t>
             </w:r>
           </w:p>
         </w:tc>
@@ -2843,7 +3396,7 @@
               <w:rPr>
                 <w:sz w:val="18"/>
               </w:rPr>
-              <w:t>0.0791</w:t>
+              <w:t>0.0646</w:t>
             </w:r>
           </w:p>
         </w:tc>
@@ -2856,7 +3409,7 @@
               <w:rPr>
                 <w:sz w:val="18"/>
               </w:rPr>
-              <w:t>0.3343</w:t>
+              <w:t>0.2776</w:t>
             </w:r>
           </w:p>
         </w:tc>
@@ -3062,7 +3615,7 @@
                 <w:color w:val="D119BE"/>
                 <w:sz w:val="18"/>
               </w:rPr>
-              <w:t>0.8123</w:t>
+              <w:t>0.8559</w:t>
             </w:r>
           </w:p>
         </w:tc>
@@ -3077,7 +3630,7 @@
                 <w:color w:val="D119BE"/>
                 <w:sz w:val="18"/>
               </w:rPr>
-              <w:t>0.1438</w:t>
+              <w:t>0.1411</w:t>
             </w:r>
           </w:p>
         </w:tc>
@@ -3092,7 +3645,7 @@
                 <w:color w:val="D119BE"/>
                 <w:sz w:val="18"/>
               </w:rPr>
-              <w:t>12082.0</w:t>
+              <w:t>11599.0</w:t>
             </w:r>
           </w:p>
         </w:tc>
@@ -3122,7 +3675,7 @@
                 <w:color w:val="D119BE"/>
                 <w:sz w:val="18"/>
               </w:rPr>
-              <w:t>0.0791</w:t>
+              <w:t>0.0646</w:t>
             </w:r>
           </w:p>
         </w:tc>
@@ -3137,7 +3690,7 @@
                 <w:color w:val="D119BE"/>
                 <w:sz w:val="18"/>
               </w:rPr>
-              <w:t>0.3343</w:t>
+              <w:t>0.2776</w:t>
             </w:r>
           </w:p>
         </w:tc>

</xml_diff>